<commit_message>
Basic outline for onboarding. Still lots of work tbd
</commit_message>
<xml_diff>
--- a/CourseMaterial/course_documents/course_overview.docx
+++ b/CourseMaterial/course_documents/course_overview.docx
@@ -45,7 +45,7 @@
           <w:sz w:val="28"/>
           <w:szCs w:val="28"/>
         </w:rPr>
-        <w:t xml:space="preserve">Unit 1 – </w:t>
+        <w:t xml:space="preserve">Unit </w:t>
       </w:r>
       <w:r>
         <w:rPr>
@@ -55,447 +55,9 @@
           <w:sz w:val="28"/>
           <w:szCs w:val="28"/>
         </w:rPr>
-        <w:t>Hello World</w:t>
-      </w:r>
-    </w:p>
-    <w:p>
-      <w:pPr>
-        <w:pStyle w:val="NormalWeb"/>
-        <w:spacing w:before="0" w:beforeAutospacing="0" w:after="0" w:afterAutospacing="0"/>
-        <w:rPr>
-          <w:rFonts w:ascii="Garamond" w:hAnsi="Garamond"/>
-        </w:rPr>
-      </w:pPr>
-      <w:r>
-        <w:rPr>
-          <w:rFonts w:ascii="Garamond" w:hAnsi="Garamond"/>
-          <w:color w:val="000000"/>
-        </w:rPr>
-        <w:t>Texts:</w:t>
-      </w:r>
-    </w:p>
-    <w:p>
-      <w:pPr>
-        <w:pStyle w:val="NormalWeb"/>
-        <w:numPr>
-          <w:ilvl w:val="0"/>
-          <w:numId w:val="1"/>
-        </w:numPr>
-        <w:spacing w:before="0" w:beforeAutospacing="0" w:after="0" w:afterAutospacing="0"/>
-        <w:textAlignment w:val="baseline"/>
-        <w:rPr>
-          <w:rFonts w:ascii="Garamond" w:hAnsi="Garamond"/>
-          <w:color w:val="000000"/>
-        </w:rPr>
-      </w:pPr>
-      <w:r>
-        <w:rPr>
-          <w:rFonts w:ascii="Garamond" w:hAnsi="Garamond"/>
-          <w:i/>
-          <w:iCs/>
-          <w:color w:val="000000"/>
-        </w:rPr>
-        <w:t>Computing Machinery and Intelligence,</w:t>
-      </w:r>
-      <w:r>
-        <w:rPr>
-          <w:rFonts w:ascii="Garamond" w:hAnsi="Garamond"/>
-          <w:color w:val="000000"/>
-        </w:rPr>
-        <w:t xml:space="preserve"> by Alan Turing</w:t>
-      </w:r>
-    </w:p>
-    <w:p>
-      <w:pPr>
-        <w:pStyle w:val="NormalWeb"/>
-        <w:spacing w:before="0" w:beforeAutospacing="0" w:after="0" w:afterAutospacing="0"/>
-        <w:rPr>
-          <w:rFonts w:ascii="Garamond" w:hAnsi="Garamond"/>
-        </w:rPr>
-      </w:pPr>
-      <w:r>
-        <w:rPr>
-          <w:rFonts w:ascii="Garamond" w:hAnsi="Garamond"/>
-          <w:color w:val="000000"/>
-        </w:rPr>
-        <w:t>Objectives:</w:t>
-      </w:r>
-    </w:p>
-    <w:p>
-      <w:pPr>
-        <w:pStyle w:val="NormalWeb"/>
-        <w:numPr>
-          <w:ilvl w:val="0"/>
-          <w:numId w:val="1"/>
-        </w:numPr>
-        <w:spacing w:before="0" w:beforeAutospacing="0" w:after="0" w:afterAutospacing="0"/>
-        <w:textAlignment w:val="baseline"/>
-        <w:rPr>
-          <w:rFonts w:ascii="Garamond" w:hAnsi="Garamond"/>
-          <w:color w:val="000000"/>
-        </w:rPr>
-      </w:pPr>
-      <w:r>
-        <w:rPr>
-          <w:rFonts w:ascii="Garamond" w:hAnsi="Garamond"/>
-          <w:color w:val="000000"/>
-        </w:rPr>
-        <w:t xml:space="preserve">Understand </w:t>
-      </w:r>
-      <w:r>
-        <w:rPr>
-          <w:rFonts w:ascii="Garamond" w:hAnsi="Garamond"/>
-          <w:color w:val="000000"/>
-        </w:rPr>
-        <w:t xml:space="preserve">different techniques for </w:t>
-      </w:r>
-      <w:r>
-        <w:rPr>
-          <w:rFonts w:ascii="Garamond" w:hAnsi="Garamond"/>
-          <w:color w:val="000000"/>
-        </w:rPr>
-        <w:t xml:space="preserve">search space </w:t>
-      </w:r>
-      <w:r>
-        <w:rPr>
-          <w:rFonts w:ascii="Garamond" w:hAnsi="Garamond"/>
-          <w:color w:val="000000"/>
-        </w:rPr>
-        <w:t>exploration</w:t>
-      </w:r>
-      <w:r>
-        <w:rPr>
-          <w:rFonts w:ascii="Garamond" w:hAnsi="Garamond"/>
-          <w:color w:val="000000"/>
-        </w:rPr>
-        <w:t>.</w:t>
-      </w:r>
-    </w:p>
-    <w:p>
-      <w:pPr>
-        <w:pStyle w:val="NormalWeb"/>
-        <w:numPr>
-          <w:ilvl w:val="0"/>
-          <w:numId w:val="1"/>
-        </w:numPr>
-        <w:spacing w:before="0" w:beforeAutospacing="0" w:after="0" w:afterAutospacing="0"/>
-        <w:textAlignment w:val="baseline"/>
-        <w:rPr>
-          <w:rFonts w:ascii="Garamond" w:hAnsi="Garamond"/>
-          <w:color w:val="000000"/>
-        </w:rPr>
-      </w:pPr>
-      <w:r>
-        <w:rPr>
-          <w:rFonts w:ascii="Garamond" w:hAnsi="Garamond"/>
-          <w:color w:val="000000"/>
-        </w:rPr>
-        <w:t>Learn to detect a computer impersonating a human</w:t>
-      </w:r>
-      <w:r>
-        <w:rPr>
-          <w:rFonts w:ascii="Garamond" w:hAnsi="Garamond"/>
-          <w:color w:val="000000"/>
-        </w:rPr>
-        <w:t>.</w:t>
-      </w:r>
-    </w:p>
-    <w:p>
-      <w:pPr>
-        <w:pStyle w:val="NormalWeb"/>
-        <w:numPr>
-          <w:ilvl w:val="0"/>
-          <w:numId w:val="1"/>
-        </w:numPr>
-        <w:spacing w:before="0" w:beforeAutospacing="0" w:after="0" w:afterAutospacing="0"/>
-        <w:textAlignment w:val="baseline"/>
-        <w:rPr>
-          <w:rFonts w:ascii="Garamond" w:hAnsi="Garamond"/>
-          <w:color w:val="000000"/>
-        </w:rPr>
-      </w:pPr>
-      <w:r>
-        <w:rPr>
-          <w:rFonts w:ascii="Garamond" w:hAnsi="Garamond"/>
-          <w:color w:val="000000"/>
-        </w:rPr>
-        <w:t>Consider the difficulty of pin-pointing the source of intelligence.</w:t>
-      </w:r>
-    </w:p>
-    <w:p>
-      <w:pPr>
-        <w:pStyle w:val="NormalWeb"/>
-        <w:numPr>
-          <w:ilvl w:val="0"/>
-          <w:numId w:val="1"/>
-        </w:numPr>
-        <w:spacing w:before="0" w:beforeAutospacing="0" w:after="0" w:afterAutospacing="0"/>
-        <w:textAlignment w:val="baseline"/>
-        <w:rPr>
-          <w:rFonts w:ascii="Garamond" w:hAnsi="Garamond"/>
-          <w:color w:val="000000"/>
-        </w:rPr>
-      </w:pPr>
-      <w:r>
-        <w:rPr>
-          <w:rFonts w:ascii="Garamond" w:hAnsi="Garamond"/>
-          <w:color w:val="000000"/>
-        </w:rPr>
-        <w:t>Discuss ways that chat bots can help and hurt learning.</w:t>
-      </w:r>
-    </w:p>
-    <w:p>
-      <w:pPr>
-        <w:pStyle w:val="NormalWeb"/>
-        <w:spacing w:before="0" w:beforeAutospacing="0" w:after="0" w:afterAutospacing="0"/>
-        <w:rPr>
-          <w:rFonts w:ascii="Garamond" w:hAnsi="Garamond"/>
-        </w:rPr>
-      </w:pPr>
-      <w:r>
-        <w:rPr>
-          <w:rFonts w:ascii="Garamond" w:hAnsi="Garamond"/>
-          <w:color w:val="000000"/>
-        </w:rPr>
-        <w:t>Essential questions:</w:t>
-      </w:r>
-    </w:p>
-    <w:p>
-      <w:pPr>
-        <w:pStyle w:val="NormalWeb"/>
-        <w:numPr>
-          <w:ilvl w:val="0"/>
-          <w:numId w:val="1"/>
-        </w:numPr>
-        <w:spacing w:before="0" w:beforeAutospacing="0" w:after="0" w:afterAutospacing="0"/>
-        <w:textAlignment w:val="baseline"/>
-        <w:rPr>
-          <w:rFonts w:ascii="Garamond" w:hAnsi="Garamond"/>
-          <w:color w:val="000000"/>
-        </w:rPr>
-      </w:pPr>
-      <w:r>
-        <w:rPr>
-          <w:rFonts w:ascii="Garamond" w:hAnsi="Garamond"/>
-          <w:color w:val="000000"/>
-        </w:rPr>
-        <w:t xml:space="preserve">What </w:t>
-      </w:r>
-      <w:r>
-        <w:rPr>
-          <w:rFonts w:ascii="Garamond" w:hAnsi="Garamond"/>
-          <w:color w:val="000000"/>
-        </w:rPr>
-        <w:t xml:space="preserve">types of problems can be represented as a search for a </w:t>
-      </w:r>
-      <w:r>
-        <w:rPr>
-          <w:rFonts w:ascii="Garamond" w:hAnsi="Garamond"/>
-          <w:color w:val="000000"/>
-        </w:rPr>
-        <w:t>global maximum</w:t>
-      </w:r>
-      <w:r>
-        <w:rPr>
-          <w:rFonts w:ascii="Garamond" w:hAnsi="Garamond"/>
-          <w:color w:val="000000"/>
-        </w:rPr>
-        <w:t>?</w:t>
-      </w:r>
-    </w:p>
-    <w:p>
-      <w:pPr>
-        <w:pStyle w:val="NormalWeb"/>
-        <w:numPr>
-          <w:ilvl w:val="0"/>
-          <w:numId w:val="1"/>
-        </w:numPr>
-        <w:spacing w:before="0" w:beforeAutospacing="0" w:after="0" w:afterAutospacing="0"/>
-        <w:textAlignment w:val="baseline"/>
-        <w:rPr>
-          <w:rFonts w:ascii="Garamond" w:hAnsi="Garamond"/>
-          <w:color w:val="000000"/>
-        </w:rPr>
-      </w:pPr>
-      <w:r>
-        <w:rPr>
-          <w:rFonts w:ascii="Garamond" w:hAnsi="Garamond"/>
-          <w:color w:val="000000"/>
-        </w:rPr>
-        <w:t>What signals do we use to identify intelligence?</w:t>
-      </w:r>
-    </w:p>
-    <w:p>
-      <w:pPr>
-        <w:pStyle w:val="NormalWeb"/>
-        <w:numPr>
-          <w:ilvl w:val="0"/>
-          <w:numId w:val="1"/>
-        </w:numPr>
-        <w:spacing w:before="0" w:beforeAutospacing="0" w:after="0" w:afterAutospacing="0"/>
-        <w:textAlignment w:val="baseline"/>
-        <w:rPr>
-          <w:rFonts w:ascii="Garamond" w:hAnsi="Garamond"/>
-          <w:color w:val="000000"/>
-        </w:rPr>
-      </w:pPr>
-      <w:r>
-        <w:rPr>
-          <w:rFonts w:ascii="Garamond" w:hAnsi="Garamond"/>
-          <w:color w:val="000000"/>
-        </w:rPr>
-        <w:t>What is the role of AI in the classroom?</w:t>
-      </w:r>
-    </w:p>
-    <w:p>
-      <w:pPr>
-        <w:pStyle w:val="NormalWeb"/>
-        <w:spacing w:before="0" w:beforeAutospacing="0" w:after="0" w:afterAutospacing="0"/>
-        <w:rPr>
-          <w:rFonts w:ascii="Garamond" w:hAnsi="Garamond"/>
-        </w:rPr>
-      </w:pPr>
-      <w:r>
-        <w:rPr>
-          <w:rFonts w:ascii="Garamond" w:hAnsi="Garamond"/>
-          <w:color w:val="000000"/>
-        </w:rPr>
-        <w:t>Formative Assessments:</w:t>
-      </w:r>
-    </w:p>
-    <w:p>
-      <w:pPr>
-        <w:pStyle w:val="NormalWeb"/>
-        <w:numPr>
-          <w:ilvl w:val="0"/>
-          <w:numId w:val="1"/>
-        </w:numPr>
-        <w:spacing w:before="0" w:beforeAutospacing="0" w:after="0" w:afterAutospacing="0"/>
-        <w:textAlignment w:val="baseline"/>
-        <w:rPr>
-          <w:rFonts w:ascii="Garamond" w:hAnsi="Garamond"/>
-          <w:color w:val="000000"/>
-        </w:rPr>
-      </w:pPr>
-      <w:r>
-        <w:rPr>
-          <w:rFonts w:ascii="Garamond" w:hAnsi="Garamond"/>
-          <w:color w:val="000000"/>
-        </w:rPr>
-        <w:t>Rea</w:t>
-      </w:r>
-      <w:r>
-        <w:rPr>
-          <w:rFonts w:ascii="Garamond" w:hAnsi="Garamond"/>
-          <w:color w:val="000000"/>
-        </w:rPr>
-        <w:t>ding check-ins</w:t>
-      </w:r>
-    </w:p>
-    <w:p>
-      <w:pPr>
-        <w:pStyle w:val="NormalWeb"/>
-        <w:numPr>
-          <w:ilvl w:val="0"/>
-          <w:numId w:val="1"/>
-        </w:numPr>
-        <w:spacing w:before="0" w:beforeAutospacing="0" w:after="0" w:afterAutospacing="0"/>
-        <w:textAlignment w:val="baseline"/>
-        <w:rPr>
-          <w:rFonts w:ascii="Garamond" w:hAnsi="Garamond"/>
-          <w:color w:val="000000"/>
-        </w:rPr>
-      </w:pPr>
-      <w:r>
-        <w:rPr>
-          <w:rFonts w:ascii="Garamond" w:hAnsi="Garamond"/>
-          <w:color w:val="000000"/>
-        </w:rPr>
-        <w:t>In-</w:t>
-      </w:r>
-      <w:r>
-        <w:rPr>
-          <w:rFonts w:ascii="Garamond" w:hAnsi="Garamond"/>
-          <w:color w:val="000000"/>
-        </w:rPr>
-        <w:t>c</w:t>
-      </w:r>
-      <w:r>
-        <w:rPr>
-          <w:rFonts w:ascii="Garamond" w:hAnsi="Garamond"/>
-          <w:color w:val="000000"/>
-        </w:rPr>
-        <w:t>lass group work</w:t>
-      </w:r>
-    </w:p>
-    <w:p>
-      <w:pPr>
-        <w:pStyle w:val="NormalWeb"/>
-        <w:spacing w:before="0" w:beforeAutospacing="0" w:after="0" w:afterAutospacing="0"/>
-        <w:textAlignment w:val="baseline"/>
-        <w:rPr>
-          <w:rFonts w:ascii="Garamond" w:hAnsi="Garamond"/>
-          <w:color w:val="000000"/>
-        </w:rPr>
-      </w:pPr>
-      <w:r>
-        <w:rPr>
-          <w:rFonts w:ascii="Garamond" w:hAnsi="Garamond"/>
-          <w:color w:val="000000"/>
-        </w:rPr>
-        <w:t>Summative Assessments:</w:t>
-      </w:r>
-    </w:p>
-    <w:p>
-      <w:pPr>
-        <w:pStyle w:val="NormalWeb"/>
-        <w:numPr>
-          <w:ilvl w:val="0"/>
-          <w:numId w:val="1"/>
-        </w:numPr>
-        <w:spacing w:before="0" w:beforeAutospacing="0" w:after="0" w:afterAutospacing="0"/>
-        <w:textAlignment w:val="baseline"/>
-        <w:rPr>
-          <w:rFonts w:ascii="Garamond" w:hAnsi="Garamond"/>
-          <w:color w:val="000000"/>
-        </w:rPr>
-      </w:pPr>
-      <w:r>
-        <w:rPr>
-          <w:rFonts w:ascii="Garamond" w:hAnsi="Garamond"/>
-          <w:color w:val="000000"/>
-        </w:rPr>
-        <w:t>In-class disc</w:t>
-      </w:r>
-      <w:r>
-        <w:rPr>
-          <w:rFonts w:ascii="Garamond" w:hAnsi="Garamond"/>
-          <w:color w:val="000000"/>
-        </w:rPr>
-        <w:t>u</w:t>
-      </w:r>
-      <w:r>
-        <w:rPr>
-          <w:rFonts w:ascii="Garamond" w:hAnsi="Garamond"/>
-          <w:color w:val="000000"/>
-        </w:rPr>
-        <w:t>ssion</w:t>
-      </w:r>
-    </w:p>
-    <w:p>
-      <w:pPr>
-        <w:pStyle w:val="NormalWeb"/>
-        <w:spacing w:before="0" w:beforeAutospacing="0" w:after="0" w:afterAutospacing="0"/>
-        <w:textAlignment w:val="baseline"/>
-        <w:rPr>
-          <w:rFonts w:ascii="Garamond" w:hAnsi="Garamond"/>
-          <w:color w:val="000000"/>
-        </w:rPr>
-      </w:pPr>
-    </w:p>
-    <w:p>
-      <w:pPr>
-        <w:jc w:val="both"/>
+        <w:t>0</w:t>
+      </w:r>
+      <w:r>
         <w:rPr>
           <w:rFonts w:ascii="Garamond" w:hAnsi="Garamond"/>
           <w:b/>
@@ -503,7 +65,8 @@
           <w:sz w:val="28"/>
           <w:szCs w:val="28"/>
         </w:rPr>
-      </w:pPr>
+        <w:t xml:space="preserve"> – </w:t>
+      </w:r>
       <w:r>
         <w:rPr>
           <w:rFonts w:ascii="Garamond" w:hAnsi="Garamond"/>
@@ -512,7 +75,7 @@
           <w:sz w:val="28"/>
           <w:szCs w:val="28"/>
         </w:rPr>
-        <w:t>Unit 2 – Programming Bootcamp</w:t>
+        <w:t>Hello World</w:t>
       </w:r>
     </w:p>
     <w:p>
@@ -552,54 +115,14 @@
           <w:iCs/>
           <w:color w:val="000000"/>
         </w:rPr>
-        <w:t>Is Abstraction the Key to Computing,</w:t>
-      </w:r>
-      <w:r>
-        <w:rPr>
-          <w:rFonts w:ascii="Garamond" w:hAnsi="Garamond"/>
-          <w:color w:val="000000"/>
-        </w:rPr>
-        <w:t xml:space="preserve"> by Jeff Kramer</w:t>
-      </w:r>
-    </w:p>
-    <w:p>
-      <w:pPr>
-        <w:pStyle w:val="NormalWeb"/>
-        <w:numPr>
-          <w:ilvl w:val="0"/>
-          <w:numId w:val="1"/>
-        </w:numPr>
-        <w:spacing w:before="0" w:beforeAutospacing="0" w:after="0" w:afterAutospacing="0"/>
-        <w:textAlignment w:val="baseline"/>
-        <w:rPr>
-          <w:rFonts w:ascii="Garamond" w:hAnsi="Garamond"/>
-          <w:color w:val="000000"/>
-        </w:rPr>
-      </w:pPr>
-      <w:r>
-        <w:rPr>
-          <w:rFonts w:ascii="Garamond" w:hAnsi="Garamond"/>
-          <w:i/>
-          <w:iCs/>
-          <w:color w:val="000000"/>
-        </w:rPr>
-        <w:t>The Essence of Software</w:t>
-      </w:r>
-      <w:r>
-        <w:rPr>
-          <w:rFonts w:ascii="Garamond" w:hAnsi="Garamond"/>
-          <w:i/>
-          <w:iCs/>
-          <w:color w:val="000000"/>
-        </w:rPr>
-        <w:t>,</w:t>
-      </w:r>
-      <w:r>
-        <w:rPr>
-          <w:rFonts w:ascii="Garamond" w:hAnsi="Garamond"/>
-          <w:color w:val="000000"/>
-        </w:rPr>
-        <w:t xml:space="preserve"> by Daniel Jackson</w:t>
+        <w:t>Computing Machinery and Intelligence,</w:t>
+      </w:r>
+      <w:r>
+        <w:rPr>
+          <w:rFonts w:ascii="Garamond" w:hAnsi="Garamond"/>
+          <w:color w:val="000000"/>
+        </w:rPr>
+        <w:t xml:space="preserve"> by Alan Turing</w:t>
       </w:r>
     </w:p>
     <w:p>
@@ -637,14 +160,28 @@
           <w:rFonts w:ascii="Garamond" w:hAnsi="Garamond"/>
           <w:color w:val="000000"/>
         </w:rPr>
-        <w:t xml:space="preserve">Refresh </w:t>
-      </w:r>
-      <w:r>
-        <w:rPr>
-          <w:rFonts w:ascii="Garamond" w:hAnsi="Garamond"/>
-          <w:color w:val="000000"/>
-        </w:rPr>
-        <w:t>previously learned programming skills</w:t>
+        <w:t xml:space="preserve">Understand </w:t>
+      </w:r>
+      <w:r>
+        <w:rPr>
+          <w:rFonts w:ascii="Garamond" w:hAnsi="Garamond"/>
+          <w:color w:val="000000"/>
+        </w:rPr>
+        <w:t xml:space="preserve">different techniques for </w:t>
+      </w:r>
+      <w:r>
+        <w:rPr>
+          <w:rFonts w:ascii="Garamond" w:hAnsi="Garamond"/>
+          <w:color w:val="000000"/>
+        </w:rPr>
+        <w:t xml:space="preserve">search space </w:t>
+      </w:r>
+      <w:r>
+        <w:rPr>
+          <w:rFonts w:ascii="Garamond" w:hAnsi="Garamond"/>
+          <w:color w:val="000000"/>
+        </w:rPr>
+        <w:t>exploration</w:t>
       </w:r>
       <w:r>
         <w:rPr>
@@ -673,42 +210,7 @@
           <w:rFonts w:ascii="Garamond" w:hAnsi="Garamond"/>
           <w:color w:val="000000"/>
         </w:rPr>
-        <w:t xml:space="preserve">Learn about </w:t>
-      </w:r>
-      <w:r>
-        <w:rPr>
-          <w:rFonts w:ascii="Garamond" w:hAnsi="Garamond"/>
-          <w:color w:val="000000"/>
-        </w:rPr>
-        <w:t>built in</w:t>
-      </w:r>
-      <w:r>
-        <w:rPr>
-          <w:rFonts w:ascii="Garamond" w:hAnsi="Garamond"/>
-          <w:color w:val="000000"/>
-        </w:rPr>
-        <w:t xml:space="preserve"> python data structures such as </w:t>
-      </w:r>
-      <w:r>
-        <w:rPr>
-          <w:rFonts w:ascii="Garamond" w:hAnsi="Garamond"/>
-          <w:color w:val="000000"/>
-        </w:rPr>
-        <w:t xml:space="preserve">sets, maps, </w:t>
-      </w:r>
-      <w:r>
-        <w:rPr>
-          <w:rFonts w:ascii="Garamond" w:hAnsi="Garamond"/>
-          <w:color w:val="000000"/>
-        </w:rPr>
-        <w:t xml:space="preserve">and </w:t>
-      </w:r>
-      <w:r>
-        <w:rPr>
-          <w:rFonts w:ascii="Garamond" w:hAnsi="Garamond"/>
-          <w:color w:val="000000"/>
-        </w:rPr>
-        <w:t>lists</w:t>
+        <w:t>Learn to detect a computer impersonating a human</w:t>
       </w:r>
       <w:r>
         <w:rPr>
@@ -737,159 +239,29 @@
           <w:rFonts w:ascii="Garamond" w:hAnsi="Garamond"/>
           <w:color w:val="000000"/>
         </w:rPr>
-        <w:t>Develop debugging techniques to quickly identify issues.</w:t>
-      </w:r>
-    </w:p>
-    <w:p>
-      <w:pPr>
-        <w:pStyle w:val="NormalWeb"/>
-        <w:numPr>
-          <w:ilvl w:val="0"/>
-          <w:numId w:val="1"/>
-        </w:numPr>
-        <w:spacing w:before="0" w:beforeAutospacing="0" w:after="0" w:afterAutospacing="0"/>
-        <w:textAlignment w:val="baseline"/>
-        <w:rPr>
-          <w:rFonts w:ascii="Garamond" w:hAnsi="Garamond"/>
-          <w:color w:val="000000"/>
-        </w:rPr>
-      </w:pPr>
-      <w:r>
-        <w:rPr>
-          <w:rFonts w:ascii="Garamond" w:hAnsi="Garamond"/>
-          <w:color w:val="000000"/>
-        </w:rPr>
-        <w:t>Utilize git to save work and collaborate with classmates</w:t>
-      </w:r>
-      <w:r>
-        <w:rPr>
-          <w:rFonts w:ascii="Garamond" w:hAnsi="Garamond"/>
-          <w:color w:val="000000"/>
-        </w:rPr>
-        <w:t>.</w:t>
-      </w:r>
-    </w:p>
-    <w:p>
-      <w:pPr>
-        <w:pStyle w:val="NormalWeb"/>
-        <w:numPr>
-          <w:ilvl w:val="0"/>
-          <w:numId w:val="1"/>
-        </w:numPr>
-        <w:spacing w:before="0" w:beforeAutospacing="0" w:after="0" w:afterAutospacing="0"/>
-        <w:textAlignment w:val="baseline"/>
-        <w:rPr>
-          <w:rFonts w:ascii="Garamond" w:hAnsi="Garamond"/>
-          <w:color w:val="000000"/>
-        </w:rPr>
-      </w:pPr>
-      <w:r>
-        <w:rPr>
-          <w:rFonts w:ascii="Garamond" w:hAnsi="Garamond"/>
-          <w:color w:val="000000"/>
-        </w:rPr>
-        <w:t>Learn the importance of unit testing for documentation and speed of development.</w:t>
-      </w:r>
-    </w:p>
-    <w:p>
-      <w:pPr>
-        <w:pStyle w:val="NormalWeb"/>
-        <w:numPr>
-          <w:ilvl w:val="0"/>
-          <w:numId w:val="1"/>
-        </w:numPr>
-        <w:spacing w:before="0" w:beforeAutospacing="0" w:after="0" w:afterAutospacing="0"/>
-        <w:textAlignment w:val="baseline"/>
-        <w:rPr>
-          <w:rFonts w:ascii="Garamond" w:hAnsi="Garamond"/>
-          <w:color w:val="000000"/>
-        </w:rPr>
-      </w:pPr>
-      <w:r>
-        <w:rPr>
-          <w:rFonts w:ascii="Garamond" w:hAnsi="Garamond"/>
-          <w:color w:val="000000"/>
-        </w:rPr>
-        <w:t xml:space="preserve">Appreciate the </w:t>
-      </w:r>
-      <w:r>
-        <w:rPr>
-          <w:rFonts w:ascii="Garamond" w:hAnsi="Garamond"/>
-          <w:color w:val="000000"/>
-        </w:rPr>
-        <w:t>utility</w:t>
-      </w:r>
-      <w:r>
-        <w:rPr>
-          <w:rFonts w:ascii="Garamond" w:hAnsi="Garamond"/>
-          <w:color w:val="000000"/>
-        </w:rPr>
-        <w:t xml:space="preserve"> of </w:t>
-      </w:r>
-      <w:r>
-        <w:rPr>
-          <w:rFonts w:ascii="Garamond" w:hAnsi="Garamond"/>
-          <w:color w:val="000000"/>
-        </w:rPr>
-        <w:t>using types</w:t>
-      </w:r>
-      <w:r>
-        <w:rPr>
-          <w:rFonts w:ascii="Garamond" w:hAnsi="Garamond"/>
-          <w:color w:val="000000"/>
-        </w:rPr>
-        <w:t xml:space="preserve"> to reduce errors</w:t>
-      </w:r>
-      <w:r>
-        <w:rPr>
-          <w:rFonts w:ascii="Garamond" w:hAnsi="Garamond"/>
-          <w:color w:val="000000"/>
-        </w:rPr>
-        <w:t>.</w:t>
-      </w:r>
-    </w:p>
-    <w:p>
-      <w:pPr>
-        <w:pStyle w:val="NormalWeb"/>
-        <w:numPr>
-          <w:ilvl w:val="0"/>
-          <w:numId w:val="1"/>
-        </w:numPr>
-        <w:spacing w:before="0" w:beforeAutospacing="0" w:after="0" w:afterAutospacing="0"/>
-        <w:textAlignment w:val="baseline"/>
-        <w:rPr>
-          <w:rFonts w:ascii="Garamond" w:hAnsi="Garamond"/>
-          <w:color w:val="000000"/>
-        </w:rPr>
-      </w:pPr>
-      <w:r>
-        <w:rPr>
-          <w:rFonts w:ascii="Garamond" w:hAnsi="Garamond"/>
-          <w:color w:val="000000"/>
-        </w:rPr>
-        <w:t>Create a rudimentary text completion bot.</w:t>
-      </w:r>
-    </w:p>
-    <w:p>
-      <w:pPr>
-        <w:pStyle w:val="NormalWeb"/>
-        <w:numPr>
-          <w:ilvl w:val="0"/>
-          <w:numId w:val="1"/>
-        </w:numPr>
-        <w:spacing w:before="0" w:beforeAutospacing="0" w:after="0" w:afterAutospacing="0"/>
-        <w:textAlignment w:val="baseline"/>
-        <w:rPr>
-          <w:rFonts w:ascii="Garamond" w:hAnsi="Garamond"/>
-          <w:color w:val="000000"/>
-        </w:rPr>
-      </w:pPr>
-      <w:r>
-        <w:rPr>
-          <w:rFonts w:ascii="Garamond" w:hAnsi="Garamond"/>
-          <w:color w:val="000000"/>
-        </w:rPr>
-        <w:t>Experiment with the bot to understand the effect of different data sources.</w:t>
+        <w:t>Consider the difficulty of pin-pointing the source of intelligence.</w:t>
+      </w:r>
+    </w:p>
+    <w:p>
+      <w:pPr>
+        <w:pStyle w:val="NormalWeb"/>
+        <w:numPr>
+          <w:ilvl w:val="0"/>
+          <w:numId w:val="1"/>
+        </w:numPr>
+        <w:spacing w:before="0" w:beforeAutospacing="0" w:after="0" w:afterAutospacing="0"/>
+        <w:textAlignment w:val="baseline"/>
+        <w:rPr>
+          <w:rFonts w:ascii="Garamond" w:hAnsi="Garamond"/>
+          <w:color w:val="000000"/>
+        </w:rPr>
+      </w:pPr>
+      <w:r>
+        <w:rPr>
+          <w:rFonts w:ascii="Garamond" w:hAnsi="Garamond"/>
+          <w:color w:val="000000"/>
+        </w:rPr>
+        <w:t>Discuss ways that chat bots can help and hurt learning.</w:t>
       </w:r>
     </w:p>
     <w:p>
@@ -927,7 +299,21 @@
           <w:rFonts w:ascii="Garamond" w:hAnsi="Garamond"/>
           <w:color w:val="000000"/>
         </w:rPr>
-        <w:t>What are the best practices to use when working on a software project</w:t>
+        <w:t xml:space="preserve">What </w:t>
+      </w:r>
+      <w:r>
+        <w:rPr>
+          <w:rFonts w:ascii="Garamond" w:hAnsi="Garamond"/>
+          <w:color w:val="000000"/>
+        </w:rPr>
+        <w:t xml:space="preserve">types of problems can be represented as a search for a </w:t>
+      </w:r>
+      <w:r>
+        <w:rPr>
+          <w:rFonts w:ascii="Garamond" w:hAnsi="Garamond"/>
+          <w:color w:val="000000"/>
+        </w:rPr>
+        <w:t>global maximum</w:t>
       </w:r>
       <w:r>
         <w:rPr>
@@ -956,16 +342,37 @@
           <w:rFonts w:ascii="Garamond" w:hAnsi="Garamond"/>
           <w:color w:val="000000"/>
         </w:rPr>
-        <w:t>What situations are best served by the use of sets, maps, and lists?</w:t>
-      </w:r>
-    </w:p>
-    <w:p>
-      <w:pPr>
-        <w:pStyle w:val="NormalWeb"/>
-        <w:spacing w:before="0" w:beforeAutospacing="0" w:after="0" w:afterAutospacing="0"/>
-        <w:rPr>
-          <w:rFonts w:ascii="Garamond" w:hAnsi="Garamond"/>
-          <w:color w:val="000000"/>
+        <w:t>What signals do we use to identify intelligence?</w:t>
+      </w:r>
+    </w:p>
+    <w:p>
+      <w:pPr>
+        <w:pStyle w:val="NormalWeb"/>
+        <w:numPr>
+          <w:ilvl w:val="0"/>
+          <w:numId w:val="1"/>
+        </w:numPr>
+        <w:spacing w:before="0" w:beforeAutospacing="0" w:after="0" w:afterAutospacing="0"/>
+        <w:textAlignment w:val="baseline"/>
+        <w:rPr>
+          <w:rFonts w:ascii="Garamond" w:hAnsi="Garamond"/>
+          <w:color w:val="000000"/>
+        </w:rPr>
+      </w:pPr>
+      <w:r>
+        <w:rPr>
+          <w:rFonts w:ascii="Garamond" w:hAnsi="Garamond"/>
+          <w:color w:val="000000"/>
+        </w:rPr>
+        <w:t>What is the role of AI in the classroom?</w:t>
+      </w:r>
+    </w:p>
+    <w:p>
+      <w:pPr>
+        <w:pStyle w:val="NormalWeb"/>
+        <w:spacing w:before="0" w:beforeAutospacing="0" w:after="0" w:afterAutospacing="0"/>
+        <w:rPr>
+          <w:rFonts w:ascii="Garamond" w:hAnsi="Garamond"/>
         </w:rPr>
       </w:pPr>
       <w:r>
@@ -995,51 +402,50 @@
           <w:rFonts w:ascii="Garamond" w:hAnsi="Garamond"/>
           <w:color w:val="000000"/>
         </w:rPr>
-        <w:t>Skills assessment</w:t>
-      </w:r>
-    </w:p>
-    <w:p>
-      <w:pPr>
-        <w:pStyle w:val="NormalWeb"/>
-        <w:numPr>
-          <w:ilvl w:val="0"/>
-          <w:numId w:val="1"/>
-        </w:numPr>
-        <w:spacing w:before="0" w:beforeAutospacing="0" w:after="0" w:afterAutospacing="0"/>
-        <w:textAlignment w:val="baseline"/>
-        <w:rPr>
-          <w:rFonts w:ascii="Garamond" w:hAnsi="Garamond"/>
-          <w:color w:val="000000"/>
-        </w:rPr>
-      </w:pPr>
-      <w:r>
-        <w:rPr>
-          <w:rFonts w:ascii="Garamond" w:hAnsi="Garamond"/>
-          <w:color w:val="000000"/>
-        </w:rPr>
-        <w:t>Programming problem sets</w:t>
-      </w:r>
-    </w:p>
-    <w:p>
-      <w:pPr>
-        <w:pStyle w:val="NormalWeb"/>
-        <w:numPr>
-          <w:ilvl w:val="0"/>
-          <w:numId w:val="1"/>
-        </w:numPr>
-        <w:spacing w:before="0" w:beforeAutospacing="0" w:after="0" w:afterAutospacing="0"/>
-        <w:textAlignment w:val="baseline"/>
-        <w:rPr>
-          <w:rFonts w:ascii="Garamond" w:hAnsi="Garamond"/>
-          <w:color w:val="000000"/>
-        </w:rPr>
-      </w:pPr>
-      <w:r>
-        <w:rPr>
-          <w:rFonts w:ascii="Garamond" w:hAnsi="Garamond"/>
-          <w:color w:val="000000"/>
-        </w:rPr>
-        <w:t>In-class group work</w:t>
+        <w:t>Rea</w:t>
+      </w:r>
+      <w:r>
+        <w:rPr>
+          <w:rFonts w:ascii="Garamond" w:hAnsi="Garamond"/>
+          <w:color w:val="000000"/>
+        </w:rPr>
+        <w:t>ding check-ins</w:t>
+      </w:r>
+    </w:p>
+    <w:p>
+      <w:pPr>
+        <w:pStyle w:val="NormalWeb"/>
+        <w:numPr>
+          <w:ilvl w:val="0"/>
+          <w:numId w:val="1"/>
+        </w:numPr>
+        <w:spacing w:before="0" w:beforeAutospacing="0" w:after="0" w:afterAutospacing="0"/>
+        <w:textAlignment w:val="baseline"/>
+        <w:rPr>
+          <w:rFonts w:ascii="Garamond" w:hAnsi="Garamond"/>
+          <w:color w:val="000000"/>
+        </w:rPr>
+      </w:pPr>
+      <w:r>
+        <w:rPr>
+          <w:rFonts w:ascii="Garamond" w:hAnsi="Garamond"/>
+          <w:color w:val="000000"/>
+        </w:rPr>
+        <w:t>In-</w:t>
+      </w:r>
+      <w:r>
+        <w:rPr>
+          <w:rFonts w:ascii="Garamond" w:hAnsi="Garamond"/>
+          <w:color w:val="000000"/>
+        </w:rPr>
+        <w:t>c</w:t>
+      </w:r>
+      <w:r>
+        <w:rPr>
+          <w:rFonts w:ascii="Garamond" w:hAnsi="Garamond"/>
+          <w:color w:val="000000"/>
+        </w:rPr>
+        <w:t>lass group work</w:t>
       </w:r>
     </w:p>
     <w:p>
@@ -1076,11 +482,36 @@
       </w:pPr>
       <w:r>
         <w:rPr>
-          <w:rFonts w:ascii="EB Garamond" w:hAnsi="EB Garamond"/>
-          <w:color w:val="000000"/>
-        </w:rPr>
-        <w:t>Programming projects</w:t>
-      </w:r>
+          <w:rFonts w:ascii="Garamond" w:hAnsi="Garamond"/>
+          <w:color w:val="000000"/>
+        </w:rPr>
+        <w:t>In-class disc</w:t>
+      </w:r>
+      <w:r>
+        <w:rPr>
+          <w:rFonts w:ascii="Garamond" w:hAnsi="Garamond"/>
+          <w:color w:val="000000"/>
+        </w:rPr>
+        <w:t>u</w:t>
+      </w:r>
+      <w:r>
+        <w:rPr>
+          <w:rFonts w:ascii="Garamond" w:hAnsi="Garamond"/>
+          <w:color w:val="000000"/>
+        </w:rPr>
+        <w:t>ssion</w:t>
+      </w:r>
+    </w:p>
+    <w:p>
+      <w:pPr>
+        <w:pStyle w:val="NormalWeb"/>
+        <w:spacing w:before="0" w:beforeAutospacing="0" w:after="0" w:afterAutospacing="0"/>
+        <w:textAlignment w:val="baseline"/>
+        <w:rPr>
+          <w:rFonts w:ascii="Garamond" w:hAnsi="Garamond"/>
+          <w:color w:val="000000"/>
+        </w:rPr>
+      </w:pPr>
     </w:p>
     <w:p>
       <w:pPr>
@@ -1093,10 +524,7 @@
           <w:szCs w:val="28"/>
         </w:rPr>
       </w:pPr>
-    </w:p>
-    <w:p>
-      <w:pPr>
-        <w:jc w:val="both"/>
+      <w:r>
         <w:rPr>
           <w:rFonts w:ascii="Garamond" w:hAnsi="Garamond"/>
           <w:b/>
@@ -1104,7 +532,8 @@
           <w:sz w:val="28"/>
           <w:szCs w:val="28"/>
         </w:rPr>
-      </w:pPr>
+        <w:t xml:space="preserve">Unit </w:t>
+      </w:r>
       <w:r>
         <w:rPr>
           <w:rFonts w:ascii="Garamond" w:hAnsi="Garamond"/>
@@ -1113,7 +542,7 @@
           <w:sz w:val="28"/>
           <w:szCs w:val="28"/>
         </w:rPr>
-        <w:t xml:space="preserve">Unit </w:t>
+        <w:t>1</w:t>
       </w:r>
       <w:r>
         <w:rPr>
@@ -1123,9 +552,449 @@
           <w:sz w:val="28"/>
           <w:szCs w:val="28"/>
         </w:rPr>
-        <w:t>3</w:t>
-      </w:r>
-      <w:r>
+        <w:t xml:space="preserve"> – Programming Bootcamp</w:t>
+      </w:r>
+    </w:p>
+    <w:p>
+      <w:pPr>
+        <w:pStyle w:val="NormalWeb"/>
+        <w:spacing w:before="0" w:beforeAutospacing="0" w:after="0" w:afterAutospacing="0"/>
+        <w:rPr>
+          <w:rFonts w:ascii="Garamond" w:hAnsi="Garamond"/>
+        </w:rPr>
+      </w:pPr>
+      <w:r>
+        <w:rPr>
+          <w:rFonts w:ascii="Garamond" w:hAnsi="Garamond"/>
+          <w:color w:val="000000"/>
+        </w:rPr>
+        <w:t>Texts:</w:t>
+      </w:r>
+    </w:p>
+    <w:p>
+      <w:pPr>
+        <w:pStyle w:val="NormalWeb"/>
+        <w:numPr>
+          <w:ilvl w:val="0"/>
+          <w:numId w:val="1"/>
+        </w:numPr>
+        <w:spacing w:before="0" w:beforeAutospacing="0" w:after="0" w:afterAutospacing="0"/>
+        <w:textAlignment w:val="baseline"/>
+        <w:rPr>
+          <w:rFonts w:ascii="Garamond" w:hAnsi="Garamond"/>
+          <w:color w:val="000000"/>
+        </w:rPr>
+      </w:pPr>
+      <w:r>
+        <w:rPr>
+          <w:rFonts w:ascii="Garamond" w:hAnsi="Garamond"/>
+          <w:i/>
+          <w:iCs/>
+          <w:color w:val="000000"/>
+        </w:rPr>
+        <w:t>Is Abstraction the Key to Computing,</w:t>
+      </w:r>
+      <w:r>
+        <w:rPr>
+          <w:rFonts w:ascii="Garamond" w:hAnsi="Garamond"/>
+          <w:color w:val="000000"/>
+        </w:rPr>
+        <w:t xml:space="preserve"> by Jeff Kramer</w:t>
+      </w:r>
+    </w:p>
+    <w:p>
+      <w:pPr>
+        <w:pStyle w:val="NormalWeb"/>
+        <w:numPr>
+          <w:ilvl w:val="0"/>
+          <w:numId w:val="1"/>
+        </w:numPr>
+        <w:spacing w:before="0" w:beforeAutospacing="0" w:after="0" w:afterAutospacing="0"/>
+        <w:textAlignment w:val="baseline"/>
+        <w:rPr>
+          <w:rFonts w:ascii="Garamond" w:hAnsi="Garamond"/>
+          <w:color w:val="000000"/>
+        </w:rPr>
+      </w:pPr>
+      <w:r>
+        <w:rPr>
+          <w:rFonts w:ascii="Garamond" w:hAnsi="Garamond"/>
+          <w:i/>
+          <w:iCs/>
+          <w:color w:val="000000"/>
+        </w:rPr>
+        <w:t>The Essence of Software</w:t>
+      </w:r>
+      <w:r>
+        <w:rPr>
+          <w:rFonts w:ascii="Garamond" w:hAnsi="Garamond"/>
+          <w:i/>
+          <w:iCs/>
+          <w:color w:val="000000"/>
+        </w:rPr>
+        <w:t>,</w:t>
+      </w:r>
+      <w:r>
+        <w:rPr>
+          <w:rFonts w:ascii="Garamond" w:hAnsi="Garamond"/>
+          <w:color w:val="000000"/>
+        </w:rPr>
+        <w:t xml:space="preserve"> by Daniel Jackson</w:t>
+      </w:r>
+    </w:p>
+    <w:p>
+      <w:pPr>
+        <w:pStyle w:val="NormalWeb"/>
+        <w:spacing w:before="0" w:beforeAutospacing="0" w:after="0" w:afterAutospacing="0"/>
+        <w:rPr>
+          <w:rFonts w:ascii="Garamond" w:hAnsi="Garamond"/>
+        </w:rPr>
+      </w:pPr>
+      <w:r>
+        <w:rPr>
+          <w:rFonts w:ascii="Garamond" w:hAnsi="Garamond"/>
+          <w:color w:val="000000"/>
+        </w:rPr>
+        <w:t>Objectives:</w:t>
+      </w:r>
+    </w:p>
+    <w:p>
+      <w:pPr>
+        <w:pStyle w:val="NormalWeb"/>
+        <w:numPr>
+          <w:ilvl w:val="0"/>
+          <w:numId w:val="1"/>
+        </w:numPr>
+        <w:spacing w:before="0" w:beforeAutospacing="0" w:after="0" w:afterAutospacing="0"/>
+        <w:textAlignment w:val="baseline"/>
+        <w:rPr>
+          <w:rFonts w:ascii="Garamond" w:hAnsi="Garamond"/>
+          <w:color w:val="000000"/>
+        </w:rPr>
+      </w:pPr>
+      <w:r>
+        <w:rPr>
+          <w:rFonts w:ascii="Garamond" w:hAnsi="Garamond"/>
+          <w:color w:val="000000"/>
+        </w:rPr>
+        <w:t xml:space="preserve">Refresh </w:t>
+      </w:r>
+      <w:r>
+        <w:rPr>
+          <w:rFonts w:ascii="Garamond" w:hAnsi="Garamond"/>
+          <w:color w:val="000000"/>
+        </w:rPr>
+        <w:t>previously learned programming skills</w:t>
+      </w:r>
+      <w:r>
+        <w:rPr>
+          <w:rFonts w:ascii="Garamond" w:hAnsi="Garamond"/>
+          <w:color w:val="000000"/>
+        </w:rPr>
+        <w:t>.</w:t>
+      </w:r>
+    </w:p>
+    <w:p>
+      <w:pPr>
+        <w:pStyle w:val="NormalWeb"/>
+        <w:numPr>
+          <w:ilvl w:val="0"/>
+          <w:numId w:val="1"/>
+        </w:numPr>
+        <w:spacing w:before="0" w:beforeAutospacing="0" w:after="0" w:afterAutospacing="0"/>
+        <w:textAlignment w:val="baseline"/>
+        <w:rPr>
+          <w:rFonts w:ascii="Garamond" w:hAnsi="Garamond"/>
+          <w:color w:val="000000"/>
+        </w:rPr>
+      </w:pPr>
+      <w:r>
+        <w:rPr>
+          <w:rFonts w:ascii="Garamond" w:hAnsi="Garamond"/>
+          <w:color w:val="000000"/>
+        </w:rPr>
+        <w:t>Develop debugging techniques to quickly identify issues.</w:t>
+      </w:r>
+    </w:p>
+    <w:p>
+      <w:pPr>
+        <w:pStyle w:val="NormalWeb"/>
+        <w:numPr>
+          <w:ilvl w:val="0"/>
+          <w:numId w:val="1"/>
+        </w:numPr>
+        <w:spacing w:before="0" w:beforeAutospacing="0" w:after="0" w:afterAutospacing="0"/>
+        <w:textAlignment w:val="baseline"/>
+        <w:rPr>
+          <w:rFonts w:ascii="Garamond" w:hAnsi="Garamond"/>
+          <w:color w:val="000000"/>
+        </w:rPr>
+      </w:pPr>
+      <w:r>
+        <w:rPr>
+          <w:rFonts w:ascii="Garamond" w:hAnsi="Garamond"/>
+          <w:color w:val="000000"/>
+        </w:rPr>
+        <w:t>Utilize git to save work and collaborate with classmates</w:t>
+      </w:r>
+      <w:r>
+        <w:rPr>
+          <w:rFonts w:ascii="Garamond" w:hAnsi="Garamond"/>
+          <w:color w:val="000000"/>
+        </w:rPr>
+        <w:t>.</w:t>
+      </w:r>
+    </w:p>
+    <w:p>
+      <w:pPr>
+        <w:pStyle w:val="NormalWeb"/>
+        <w:numPr>
+          <w:ilvl w:val="0"/>
+          <w:numId w:val="1"/>
+        </w:numPr>
+        <w:spacing w:before="0" w:beforeAutospacing="0" w:after="0" w:afterAutospacing="0"/>
+        <w:textAlignment w:val="baseline"/>
+        <w:rPr>
+          <w:rFonts w:ascii="Garamond" w:hAnsi="Garamond"/>
+          <w:color w:val="000000"/>
+        </w:rPr>
+      </w:pPr>
+      <w:r>
+        <w:rPr>
+          <w:rFonts w:ascii="Garamond" w:hAnsi="Garamond"/>
+          <w:color w:val="000000"/>
+        </w:rPr>
+        <w:t>Learn the importance of unit testing for documentation and speed of development.</w:t>
+      </w:r>
+    </w:p>
+    <w:p>
+      <w:pPr>
+        <w:pStyle w:val="NormalWeb"/>
+        <w:numPr>
+          <w:ilvl w:val="0"/>
+          <w:numId w:val="1"/>
+        </w:numPr>
+        <w:spacing w:before="0" w:beforeAutospacing="0" w:after="0" w:afterAutospacing="0"/>
+        <w:textAlignment w:val="baseline"/>
+        <w:rPr>
+          <w:rFonts w:ascii="Garamond" w:hAnsi="Garamond"/>
+          <w:color w:val="000000"/>
+        </w:rPr>
+      </w:pPr>
+      <w:r>
+        <w:rPr>
+          <w:rFonts w:ascii="Garamond" w:hAnsi="Garamond"/>
+          <w:color w:val="000000"/>
+        </w:rPr>
+        <w:t xml:space="preserve">Appreciate the </w:t>
+      </w:r>
+      <w:r>
+        <w:rPr>
+          <w:rFonts w:ascii="Garamond" w:hAnsi="Garamond"/>
+          <w:color w:val="000000"/>
+        </w:rPr>
+        <w:t>utility</w:t>
+      </w:r>
+      <w:r>
+        <w:rPr>
+          <w:rFonts w:ascii="Garamond" w:hAnsi="Garamond"/>
+          <w:color w:val="000000"/>
+        </w:rPr>
+        <w:t xml:space="preserve"> of </w:t>
+      </w:r>
+      <w:r>
+        <w:rPr>
+          <w:rFonts w:ascii="Garamond" w:hAnsi="Garamond"/>
+          <w:color w:val="000000"/>
+        </w:rPr>
+        <w:t>using types</w:t>
+      </w:r>
+      <w:r>
+        <w:rPr>
+          <w:rFonts w:ascii="Garamond" w:hAnsi="Garamond"/>
+          <w:color w:val="000000"/>
+        </w:rPr>
+        <w:t xml:space="preserve"> to reduce errors</w:t>
+      </w:r>
+      <w:r>
+        <w:rPr>
+          <w:rFonts w:ascii="Garamond" w:hAnsi="Garamond"/>
+          <w:color w:val="000000"/>
+        </w:rPr>
+        <w:t>.</w:t>
+      </w:r>
+    </w:p>
+    <w:p>
+      <w:pPr>
+        <w:pStyle w:val="NormalWeb"/>
+        <w:spacing w:before="0" w:beforeAutospacing="0" w:after="0" w:afterAutospacing="0"/>
+        <w:rPr>
+          <w:rFonts w:ascii="Garamond" w:hAnsi="Garamond"/>
+        </w:rPr>
+      </w:pPr>
+      <w:r>
+        <w:rPr>
+          <w:rFonts w:ascii="Garamond" w:hAnsi="Garamond"/>
+          <w:color w:val="000000"/>
+        </w:rPr>
+        <w:t>Essential questions:</w:t>
+      </w:r>
+    </w:p>
+    <w:p>
+      <w:pPr>
+        <w:pStyle w:val="NormalWeb"/>
+        <w:numPr>
+          <w:ilvl w:val="0"/>
+          <w:numId w:val="1"/>
+        </w:numPr>
+        <w:spacing w:before="0" w:beforeAutospacing="0" w:after="0" w:afterAutospacing="0"/>
+        <w:textAlignment w:val="baseline"/>
+        <w:rPr>
+          <w:rFonts w:ascii="Garamond" w:hAnsi="Garamond"/>
+          <w:color w:val="000000"/>
+        </w:rPr>
+      </w:pPr>
+      <w:r>
+        <w:rPr>
+          <w:rFonts w:ascii="Garamond" w:hAnsi="Garamond"/>
+          <w:color w:val="000000"/>
+        </w:rPr>
+        <w:t>What are the best practices to use when working on a software project</w:t>
+      </w:r>
+      <w:r>
+        <w:rPr>
+          <w:rFonts w:ascii="Garamond" w:hAnsi="Garamond"/>
+          <w:color w:val="000000"/>
+        </w:rPr>
+        <w:t>?</w:t>
+      </w:r>
+    </w:p>
+    <w:p>
+      <w:pPr>
+        <w:pStyle w:val="NormalWeb"/>
+        <w:spacing w:before="0" w:beforeAutospacing="0" w:after="0" w:afterAutospacing="0"/>
+        <w:rPr>
+          <w:rFonts w:ascii="Garamond" w:hAnsi="Garamond"/>
+          <w:color w:val="000000"/>
+        </w:rPr>
+      </w:pPr>
+      <w:r>
+        <w:rPr>
+          <w:rFonts w:ascii="Garamond" w:hAnsi="Garamond"/>
+          <w:color w:val="000000"/>
+        </w:rPr>
+        <w:t>Formative Assessments:</w:t>
+      </w:r>
+    </w:p>
+    <w:p>
+      <w:pPr>
+        <w:pStyle w:val="NormalWeb"/>
+        <w:numPr>
+          <w:ilvl w:val="0"/>
+          <w:numId w:val="1"/>
+        </w:numPr>
+        <w:spacing w:before="0" w:beforeAutospacing="0" w:after="0" w:afterAutospacing="0"/>
+        <w:textAlignment w:val="baseline"/>
+        <w:rPr>
+          <w:rFonts w:ascii="Garamond" w:hAnsi="Garamond"/>
+          <w:color w:val="000000"/>
+        </w:rPr>
+      </w:pPr>
+      <w:r>
+        <w:rPr>
+          <w:rFonts w:ascii="Garamond" w:hAnsi="Garamond"/>
+          <w:color w:val="000000"/>
+        </w:rPr>
+        <w:t>Skills assessment</w:t>
+      </w:r>
+    </w:p>
+    <w:p>
+      <w:pPr>
+        <w:pStyle w:val="NormalWeb"/>
+        <w:numPr>
+          <w:ilvl w:val="0"/>
+          <w:numId w:val="1"/>
+        </w:numPr>
+        <w:spacing w:before="0" w:beforeAutospacing="0" w:after="0" w:afterAutospacing="0"/>
+        <w:textAlignment w:val="baseline"/>
+        <w:rPr>
+          <w:rFonts w:ascii="Garamond" w:hAnsi="Garamond"/>
+          <w:color w:val="000000"/>
+        </w:rPr>
+      </w:pPr>
+      <w:r>
+        <w:rPr>
+          <w:rFonts w:ascii="Garamond" w:hAnsi="Garamond"/>
+          <w:color w:val="000000"/>
+        </w:rPr>
+        <w:t>Programming problem sets</w:t>
+      </w:r>
+    </w:p>
+    <w:p>
+      <w:pPr>
+        <w:pStyle w:val="NormalWeb"/>
+        <w:numPr>
+          <w:ilvl w:val="0"/>
+          <w:numId w:val="1"/>
+        </w:numPr>
+        <w:spacing w:before="0" w:beforeAutospacing="0" w:after="0" w:afterAutospacing="0"/>
+        <w:textAlignment w:val="baseline"/>
+        <w:rPr>
+          <w:rFonts w:ascii="Garamond" w:hAnsi="Garamond"/>
+          <w:color w:val="000000"/>
+        </w:rPr>
+      </w:pPr>
+      <w:r>
+        <w:rPr>
+          <w:rFonts w:ascii="Garamond" w:hAnsi="Garamond"/>
+          <w:color w:val="000000"/>
+        </w:rPr>
+        <w:t>In-class group work</w:t>
+      </w:r>
+    </w:p>
+    <w:p>
+      <w:pPr>
+        <w:pStyle w:val="NormalWeb"/>
+        <w:spacing w:before="0" w:beforeAutospacing="0" w:after="0" w:afterAutospacing="0"/>
+        <w:textAlignment w:val="baseline"/>
+        <w:rPr>
+          <w:rFonts w:ascii="Garamond" w:hAnsi="Garamond"/>
+          <w:color w:val="000000"/>
+        </w:rPr>
+      </w:pPr>
+      <w:r>
+        <w:rPr>
+          <w:rFonts w:ascii="Garamond" w:hAnsi="Garamond"/>
+          <w:color w:val="000000"/>
+        </w:rPr>
+        <w:t>Summative Assessments:</w:t>
+      </w:r>
+    </w:p>
+    <w:p>
+      <w:pPr>
+        <w:pStyle w:val="NormalWeb"/>
+        <w:numPr>
+          <w:ilvl w:val="0"/>
+          <w:numId w:val="1"/>
+        </w:numPr>
+        <w:spacing w:before="0" w:beforeAutospacing="0" w:after="0" w:afterAutospacing="0"/>
+        <w:textAlignment w:val="baseline"/>
+        <w:rPr>
+          <w:rFonts w:ascii="Garamond" w:hAnsi="Garamond"/>
+          <w:color w:val="000000"/>
+        </w:rPr>
+      </w:pPr>
+      <w:r>
+        <w:rPr>
+          <w:rFonts w:ascii="EB Garamond" w:hAnsi="EB Garamond"/>
+          <w:color w:val="000000"/>
+        </w:rPr>
+        <w:t>Programming projects</w:t>
+      </w:r>
+    </w:p>
+    <w:p>
+      <w:pPr>
+        <w:jc w:val="both"/>
         <w:rPr>
           <w:rFonts w:ascii="Garamond" w:hAnsi="Garamond"/>
           <w:b/>
@@ -1133,9 +1002,11 @@
           <w:sz w:val="28"/>
           <w:szCs w:val="28"/>
         </w:rPr>
-        <w:t xml:space="preserve"> – </w:t>
-      </w:r>
-      <w:r>
+      </w:pPr>
+    </w:p>
+    <w:p>
+      <w:pPr>
+        <w:jc w:val="both"/>
         <w:rPr>
           <w:rFonts w:ascii="Garamond" w:hAnsi="Garamond"/>
           <w:b/>
@@ -1143,6 +1014,45 @@
           <w:sz w:val="28"/>
           <w:szCs w:val="28"/>
         </w:rPr>
+      </w:pPr>
+      <w:r>
+        <w:rPr>
+          <w:rFonts w:ascii="Garamond" w:hAnsi="Garamond"/>
+          <w:b/>
+          <w:bCs/>
+          <w:sz w:val="28"/>
+          <w:szCs w:val="28"/>
+        </w:rPr>
+        <w:t xml:space="preserve">Unit </w:t>
+      </w:r>
+      <w:r>
+        <w:rPr>
+          <w:rFonts w:ascii="Garamond" w:hAnsi="Garamond"/>
+          <w:b/>
+          <w:bCs/>
+          <w:sz w:val="28"/>
+          <w:szCs w:val="28"/>
+        </w:rPr>
+        <w:t>2</w:t>
+      </w:r>
+      <w:r>
+        <w:rPr>
+          <w:rFonts w:ascii="Garamond" w:hAnsi="Garamond"/>
+          <w:b/>
+          <w:bCs/>
+          <w:sz w:val="28"/>
+          <w:szCs w:val="28"/>
+        </w:rPr>
+        <w:t xml:space="preserve"> – </w:t>
+      </w:r>
+      <w:r>
+        <w:rPr>
+          <w:rFonts w:ascii="Garamond" w:hAnsi="Garamond"/>
+          <w:b/>
+          <w:bCs/>
+          <w:sz w:val="28"/>
+          <w:szCs w:val="28"/>
+        </w:rPr>
         <w:t>Introduction to Data Science</w:t>
       </w:r>
     </w:p>
@@ -1231,7 +1141,6 @@
           <w:rFonts w:ascii="Garamond" w:hAnsi="Garamond"/>
           <w:color w:val="000000"/>
         </w:rPr>
-        <w:lastRenderedPageBreak/>
         <w:t>Objectives:</w:t>
       </w:r>
     </w:p>
@@ -1387,6 +1296,7 @@
           <w:rFonts w:ascii="Garamond" w:hAnsi="Garamond"/>
           <w:color w:val="000000"/>
         </w:rPr>
+        <w:lastRenderedPageBreak/>
         <w:t>Experiment with different parameters to understand how they affect the problem.</w:t>
       </w:r>
     </w:p>
@@ -1592,7 +1502,7 @@
         <w:spacing w:before="0" w:beforeAutospacing="0" w:after="0" w:afterAutospacing="0"/>
         <w:textAlignment w:val="baseline"/>
         <w:rPr>
-          <w:rFonts w:ascii="Garamond" w:hAnsi="Garamond"/>
+          <w:rFonts w:ascii="EB Garamond" w:hAnsi="EB Garamond"/>
           <w:color w:val="000000"/>
         </w:rPr>
       </w:pPr>
@@ -1626,7 +1536,7 @@
           <w:sz w:val="28"/>
           <w:szCs w:val="28"/>
         </w:rPr>
-        <w:t>4</w:t>
+        <w:t>3</w:t>
       </w:r>
       <w:r>
         <w:rPr>
@@ -1636,6 +1546,413 @@
           <w:sz w:val="28"/>
           <w:szCs w:val="28"/>
         </w:rPr>
+        <w:t xml:space="preserve"> – </w:t>
+      </w:r>
+      <w:r>
+        <w:rPr>
+          <w:rFonts w:ascii="Garamond" w:hAnsi="Garamond"/>
+          <w:b/>
+          <w:bCs/>
+          <w:sz w:val="28"/>
+          <w:szCs w:val="28"/>
+        </w:rPr>
+        <w:t>Lists</w:t>
+      </w:r>
+      <w:r>
+        <w:rPr>
+          <w:rFonts w:ascii="Garamond" w:hAnsi="Garamond"/>
+          <w:b/>
+          <w:bCs/>
+          <w:sz w:val="28"/>
+          <w:szCs w:val="28"/>
+        </w:rPr>
+        <w:t xml:space="preserve"> and </w:t>
+      </w:r>
+      <w:r>
+        <w:rPr>
+          <w:rFonts w:ascii="Garamond" w:hAnsi="Garamond"/>
+          <w:b/>
+          <w:bCs/>
+          <w:sz w:val="28"/>
+          <w:szCs w:val="28"/>
+        </w:rPr>
+        <w:t>Sets</w:t>
+      </w:r>
+      <w:r>
+        <w:rPr>
+          <w:rFonts w:ascii="Garamond" w:hAnsi="Garamond"/>
+          <w:b/>
+          <w:bCs/>
+          <w:sz w:val="28"/>
+          <w:szCs w:val="28"/>
+        </w:rPr>
+        <w:t xml:space="preserve"> and </w:t>
+      </w:r>
+      <w:r>
+        <w:rPr>
+          <w:rFonts w:ascii="Garamond" w:hAnsi="Garamond"/>
+          <w:b/>
+          <w:bCs/>
+          <w:sz w:val="28"/>
+          <w:szCs w:val="28"/>
+        </w:rPr>
+        <w:t>Maps</w:t>
+      </w:r>
+      <w:r>
+        <w:rPr>
+          <w:rFonts w:ascii="Garamond" w:hAnsi="Garamond"/>
+          <w:b/>
+          <w:bCs/>
+          <w:sz w:val="28"/>
+          <w:szCs w:val="28"/>
+        </w:rPr>
+        <w:t xml:space="preserve"> Oh My</w:t>
+      </w:r>
+      <w:r>
+        <w:rPr>
+          <w:rFonts w:ascii="Garamond" w:hAnsi="Garamond"/>
+          <w:b/>
+          <w:bCs/>
+          <w:sz w:val="28"/>
+          <w:szCs w:val="28"/>
+        </w:rPr>
+        <w:t>!</w:t>
+      </w:r>
+    </w:p>
+    <w:p>
+      <w:pPr>
+        <w:pStyle w:val="NormalWeb"/>
+        <w:spacing w:before="0" w:beforeAutospacing="0" w:after="0" w:afterAutospacing="0"/>
+        <w:rPr>
+          <w:rFonts w:ascii="Garamond" w:hAnsi="Garamond"/>
+        </w:rPr>
+      </w:pPr>
+      <w:r>
+        <w:rPr>
+          <w:rFonts w:ascii="Garamond" w:hAnsi="Garamond"/>
+          <w:color w:val="000000"/>
+        </w:rPr>
+        <w:t>Texts:</w:t>
+      </w:r>
+    </w:p>
+    <w:p>
+      <w:pPr>
+        <w:pStyle w:val="NormalWeb"/>
+        <w:numPr>
+          <w:ilvl w:val="0"/>
+          <w:numId w:val="1"/>
+        </w:numPr>
+        <w:spacing w:before="0" w:beforeAutospacing="0" w:after="0" w:afterAutospacing="0"/>
+        <w:textAlignment w:val="baseline"/>
+        <w:rPr>
+          <w:rFonts w:ascii="Garamond" w:hAnsi="Garamond"/>
+          <w:color w:val="000000"/>
+        </w:rPr>
+      </w:pPr>
+      <w:r>
+        <w:rPr>
+          <w:rFonts w:ascii="Garamond" w:hAnsi="Garamond"/>
+          <w:i/>
+          <w:iCs/>
+          <w:color w:val="000000"/>
+        </w:rPr>
+        <w:t>Learn Python the Hard Way</w:t>
+      </w:r>
+      <w:r>
+        <w:rPr>
+          <w:rFonts w:ascii="Garamond" w:hAnsi="Garamond"/>
+          <w:i/>
+          <w:iCs/>
+          <w:color w:val="000000"/>
+        </w:rPr>
+        <w:t>,</w:t>
+      </w:r>
+      <w:r>
+        <w:rPr>
+          <w:rFonts w:ascii="Garamond" w:hAnsi="Garamond"/>
+          <w:color w:val="000000"/>
+        </w:rPr>
+        <w:t xml:space="preserve"> by </w:t>
+      </w:r>
+      <w:r>
+        <w:rPr>
+          <w:rFonts w:ascii="Garamond" w:hAnsi="Garamond"/>
+          <w:color w:val="000000"/>
+        </w:rPr>
+        <w:t>Zed Shaw</w:t>
+      </w:r>
+    </w:p>
+    <w:p>
+      <w:pPr>
+        <w:pStyle w:val="NormalWeb"/>
+        <w:spacing w:before="0" w:beforeAutospacing="0" w:after="0" w:afterAutospacing="0"/>
+        <w:rPr>
+          <w:rFonts w:ascii="Garamond" w:hAnsi="Garamond"/>
+        </w:rPr>
+      </w:pPr>
+      <w:r>
+        <w:rPr>
+          <w:rFonts w:ascii="Garamond" w:hAnsi="Garamond"/>
+          <w:color w:val="000000"/>
+        </w:rPr>
+        <w:t>Objectives:</w:t>
+      </w:r>
+    </w:p>
+    <w:p>
+      <w:pPr>
+        <w:pStyle w:val="NormalWeb"/>
+        <w:numPr>
+          <w:ilvl w:val="0"/>
+          <w:numId w:val="1"/>
+        </w:numPr>
+        <w:spacing w:before="0" w:beforeAutospacing="0" w:after="0" w:afterAutospacing="0"/>
+        <w:textAlignment w:val="baseline"/>
+        <w:rPr>
+          <w:rFonts w:ascii="Garamond" w:hAnsi="Garamond"/>
+          <w:color w:val="000000"/>
+        </w:rPr>
+      </w:pPr>
+      <w:r>
+        <w:rPr>
+          <w:rFonts w:ascii="Garamond" w:hAnsi="Garamond"/>
+          <w:color w:val="000000"/>
+        </w:rPr>
+        <w:t>Learn about built in python data structures such as sets, maps, and lists.</w:t>
+      </w:r>
+    </w:p>
+    <w:p>
+      <w:pPr>
+        <w:pStyle w:val="NormalWeb"/>
+        <w:numPr>
+          <w:ilvl w:val="0"/>
+          <w:numId w:val="1"/>
+        </w:numPr>
+        <w:spacing w:before="0" w:beforeAutospacing="0" w:after="0" w:afterAutospacing="0"/>
+        <w:textAlignment w:val="baseline"/>
+        <w:rPr>
+          <w:rFonts w:ascii="Garamond" w:hAnsi="Garamond"/>
+          <w:color w:val="000000"/>
+        </w:rPr>
+      </w:pPr>
+      <w:r>
+        <w:rPr>
+          <w:rFonts w:ascii="Garamond" w:hAnsi="Garamond"/>
+          <w:color w:val="000000"/>
+        </w:rPr>
+        <w:t>Create a rudimentary text completion bot.</w:t>
+      </w:r>
+    </w:p>
+    <w:p>
+      <w:pPr>
+        <w:pStyle w:val="NormalWeb"/>
+        <w:numPr>
+          <w:ilvl w:val="0"/>
+          <w:numId w:val="1"/>
+        </w:numPr>
+        <w:spacing w:before="0" w:beforeAutospacing="0" w:after="0" w:afterAutospacing="0"/>
+        <w:textAlignment w:val="baseline"/>
+        <w:rPr>
+          <w:rFonts w:ascii="Garamond" w:hAnsi="Garamond"/>
+          <w:color w:val="000000"/>
+        </w:rPr>
+      </w:pPr>
+      <w:r>
+        <w:rPr>
+          <w:rFonts w:ascii="Garamond" w:hAnsi="Garamond"/>
+          <w:color w:val="000000"/>
+        </w:rPr>
+        <w:t>Experiment with the bot to understand the effect of different data sources.</w:t>
+      </w:r>
+    </w:p>
+    <w:p>
+      <w:pPr>
+        <w:pStyle w:val="NormalWeb"/>
+        <w:spacing w:before="0" w:beforeAutospacing="0" w:after="0" w:afterAutospacing="0"/>
+        <w:rPr>
+          <w:rFonts w:ascii="Garamond" w:hAnsi="Garamond"/>
+        </w:rPr>
+      </w:pPr>
+      <w:r>
+        <w:rPr>
+          <w:rFonts w:ascii="Garamond" w:hAnsi="Garamond"/>
+          <w:color w:val="000000"/>
+        </w:rPr>
+        <w:t>Essential questions:</w:t>
+      </w:r>
+    </w:p>
+    <w:p>
+      <w:pPr>
+        <w:pStyle w:val="NormalWeb"/>
+        <w:numPr>
+          <w:ilvl w:val="0"/>
+          <w:numId w:val="1"/>
+        </w:numPr>
+        <w:spacing w:before="0" w:beforeAutospacing="0" w:after="0" w:afterAutospacing="0"/>
+        <w:textAlignment w:val="baseline"/>
+        <w:rPr>
+          <w:rFonts w:ascii="Garamond" w:hAnsi="Garamond"/>
+          <w:color w:val="000000"/>
+        </w:rPr>
+      </w:pPr>
+      <w:r>
+        <w:rPr>
+          <w:rFonts w:ascii="Garamond" w:hAnsi="Garamond"/>
+          <w:color w:val="000000"/>
+        </w:rPr>
+        <w:t>What situations are best served by the use of sets, maps, and lists?</w:t>
+      </w:r>
+    </w:p>
+    <w:p>
+      <w:pPr>
+        <w:pStyle w:val="NormalWeb"/>
+        <w:spacing w:before="0" w:beforeAutospacing="0" w:after="0" w:afterAutospacing="0"/>
+        <w:rPr>
+          <w:rFonts w:ascii="Garamond" w:hAnsi="Garamond"/>
+          <w:color w:val="000000"/>
+        </w:rPr>
+      </w:pPr>
+      <w:r>
+        <w:rPr>
+          <w:rFonts w:ascii="Garamond" w:hAnsi="Garamond"/>
+          <w:color w:val="000000"/>
+        </w:rPr>
+        <w:t>Formative Assessments:</w:t>
+      </w:r>
+    </w:p>
+    <w:p>
+      <w:pPr>
+        <w:pStyle w:val="NormalWeb"/>
+        <w:numPr>
+          <w:ilvl w:val="0"/>
+          <w:numId w:val="1"/>
+        </w:numPr>
+        <w:spacing w:before="0" w:beforeAutospacing="0" w:after="0" w:afterAutospacing="0"/>
+        <w:textAlignment w:val="baseline"/>
+        <w:rPr>
+          <w:rFonts w:ascii="Garamond" w:hAnsi="Garamond"/>
+          <w:color w:val="000000"/>
+        </w:rPr>
+      </w:pPr>
+      <w:r>
+        <w:rPr>
+          <w:rFonts w:ascii="Garamond" w:hAnsi="Garamond"/>
+          <w:color w:val="000000"/>
+        </w:rPr>
+        <w:t>Programming problem sets</w:t>
+      </w:r>
+    </w:p>
+    <w:p>
+      <w:pPr>
+        <w:pStyle w:val="NormalWeb"/>
+        <w:numPr>
+          <w:ilvl w:val="0"/>
+          <w:numId w:val="1"/>
+        </w:numPr>
+        <w:spacing w:before="0" w:beforeAutospacing="0" w:after="0" w:afterAutospacing="0"/>
+        <w:textAlignment w:val="baseline"/>
+        <w:rPr>
+          <w:rFonts w:ascii="Garamond" w:hAnsi="Garamond"/>
+          <w:color w:val="000000"/>
+        </w:rPr>
+      </w:pPr>
+      <w:r>
+        <w:rPr>
+          <w:rFonts w:ascii="Garamond" w:hAnsi="Garamond"/>
+          <w:color w:val="000000"/>
+        </w:rPr>
+        <w:t>In-class group work</w:t>
+      </w:r>
+    </w:p>
+    <w:p>
+      <w:pPr>
+        <w:pStyle w:val="NormalWeb"/>
+        <w:spacing w:before="0" w:beforeAutospacing="0" w:after="0" w:afterAutospacing="0"/>
+        <w:textAlignment w:val="baseline"/>
+        <w:rPr>
+          <w:rFonts w:ascii="Garamond" w:hAnsi="Garamond"/>
+          <w:color w:val="000000"/>
+        </w:rPr>
+      </w:pPr>
+      <w:r>
+        <w:rPr>
+          <w:rFonts w:ascii="Garamond" w:hAnsi="Garamond"/>
+          <w:color w:val="000000"/>
+        </w:rPr>
+        <w:t>Summative Assessments:</w:t>
+      </w:r>
+    </w:p>
+    <w:p>
+      <w:pPr>
+        <w:pStyle w:val="NormalWeb"/>
+        <w:numPr>
+          <w:ilvl w:val="0"/>
+          <w:numId w:val="1"/>
+        </w:numPr>
+        <w:spacing w:before="0" w:beforeAutospacing="0" w:after="0" w:afterAutospacing="0"/>
+        <w:textAlignment w:val="baseline"/>
+        <w:rPr>
+          <w:rFonts w:ascii="Garamond" w:hAnsi="Garamond"/>
+          <w:color w:val="000000"/>
+        </w:rPr>
+      </w:pPr>
+      <w:r>
+        <w:rPr>
+          <w:rFonts w:ascii="EB Garamond" w:hAnsi="EB Garamond"/>
+          <w:color w:val="000000"/>
+        </w:rPr>
+        <w:t>Programming projects</w:t>
+      </w:r>
+    </w:p>
+    <w:p>
+      <w:pPr>
+        <w:pStyle w:val="NormalWeb"/>
+        <w:spacing w:before="0" w:beforeAutospacing="0" w:after="0" w:afterAutospacing="0"/>
+        <w:textAlignment w:val="baseline"/>
+        <w:rPr>
+          <w:rFonts w:ascii="Garamond" w:hAnsi="Garamond"/>
+          <w:color w:val="000000"/>
+        </w:rPr>
+      </w:pPr>
+    </w:p>
+    <w:p>
+      <w:pPr>
+        <w:jc w:val="both"/>
+        <w:rPr>
+          <w:rFonts w:ascii="Garamond" w:hAnsi="Garamond"/>
+          <w:b/>
+          <w:bCs/>
+          <w:sz w:val="28"/>
+          <w:szCs w:val="28"/>
+        </w:rPr>
+      </w:pPr>
+      <w:r>
+        <w:rPr>
+          <w:rFonts w:ascii="Garamond" w:hAnsi="Garamond"/>
+          <w:b/>
+          <w:bCs/>
+          <w:sz w:val="28"/>
+          <w:szCs w:val="28"/>
+        </w:rPr>
+        <w:t xml:space="preserve">Unit </w:t>
+      </w:r>
+      <w:r>
+        <w:rPr>
+          <w:rFonts w:ascii="Garamond" w:hAnsi="Garamond"/>
+          <w:b/>
+          <w:bCs/>
+          <w:sz w:val="28"/>
+          <w:szCs w:val="28"/>
+        </w:rPr>
+        <w:t>4</w:t>
+      </w:r>
+      <w:r>
+        <w:rPr>
+          <w:rFonts w:ascii="Garamond" w:hAnsi="Garamond"/>
+          <w:b/>
+          <w:bCs/>
+          <w:sz w:val="28"/>
+          <w:szCs w:val="28"/>
+        </w:rPr>
         <w:t xml:space="preserve"> – Cognition and Computing</w:t>
       </w:r>
     </w:p>
@@ -2576,7 +2893,6 @@
           <w:rFonts w:ascii="Garamond" w:hAnsi="Garamond"/>
           <w:color w:val="000000"/>
         </w:rPr>
-        <w:lastRenderedPageBreak/>
         <w:t>How are trees useful for representing decisions?</w:t>
       </w:r>
     </w:p>
@@ -3460,6 +3776,7 @@
           <w:rFonts w:ascii="Garamond" w:hAnsi="Garamond"/>
           <w:color w:val="000000"/>
         </w:rPr>
+        <w:lastRenderedPageBreak/>
         <w:t>Explore datasets that are encoded with pre-existing biases and their effects on society.</w:t>
       </w:r>
     </w:p>
@@ -4635,6 +4952,7 @@
           <w:rFonts w:ascii="Garamond" w:hAnsi="Garamond"/>
           <w:color w:val="000000"/>
         </w:rPr>
+        <w:lastRenderedPageBreak/>
         <w:t>Programming problem sets</w:t>
       </w:r>
     </w:p>
@@ -4933,7 +5251,6 @@
           <w:rFonts w:ascii="Garamond" w:hAnsi="Garamond"/>
           <w:color w:val="000000"/>
         </w:rPr>
-        <w:lastRenderedPageBreak/>
         <w:t xml:space="preserve">Create a </w:t>
       </w:r>
       <w:r>
@@ -5863,6 +6180,7 @@
           <w:rFonts w:ascii="EB Garamond" w:hAnsi="EB Garamond"/>
           <w:color w:val="000000"/>
         </w:rPr>
+        <w:lastRenderedPageBreak/>
         <w:t>In-class presentation</w:t>
       </w:r>
     </w:p>

</xml_diff>